<commit_message>
Update CA Cover Sheet for submissions.docx
</commit_message>
<xml_diff>
--- a/CA Cover Sheet for submissions.docx
+++ b/CA Cover Sheet for submissions.docx
@@ -481,17 +481,7 @@
                 <w:sz w:val="32"/>
                 <w:szCs w:val="32"/>
               </w:rPr>
-              <w:t>CA 1 – Capstone Project Proposal</w:t>
-            </w:r>
-            <w:r>
-              <w:rPr>
-                <w:i/>
-                <w:iCs/>
-                <w:color w:val="156082" w:themeColor="accent1"/>
-                <w:sz w:val="32"/>
-                <w:szCs w:val="32"/>
-              </w:rPr>
-              <w:t xml:space="preserve"> </w:t>
+              <w:t xml:space="preserve">CA 1 – Capstone Project Proposal </w:t>
             </w:r>
           </w:p>
         </w:tc>
@@ -1622,6 +1612,9 @@
       <w:r>
         <w:t>startup ecosystem. But even with the enthusiasm and promise, most entrepreneurs fail to reach this level of success.</w:t>
       </w:r>
+      <w:r>
+        <w:t xml:space="preserve"> </w:t>
+      </w:r>
     </w:p>
     <w:p>
       <w:r>
@@ -1757,7 +1750,7 @@
           <w:noProof/>
         </w:rPr>
         <w:drawing>
-          <wp:inline distT="0" distB="0" distL="0" distR="0" wp14:anchorId="0FEEB62A" wp14:editId="15F67EB5">
+          <wp:inline distT="0" distB="0" distL="0" distR="0" wp14:anchorId="0FEEB62A" wp14:editId="59A60082">
             <wp:extent cx="5731510" cy="1062990"/>
             <wp:effectExtent l="0" t="0" r="0" b="3810"/>
             <wp:docPr id="325302032" name="Picture 5" descr="A screenshot of a phone&#10;&#10;Description automatically generated"/>
@@ -1844,13 +1837,7 @@
       <w:bookmarkStart w:id="4" w:name="_Toc180508569"/>
       <w:r>
         <w:lastRenderedPageBreak/>
-        <w:t>Scope</w:t>
-      </w:r>
-      <w:r>
-        <w:t xml:space="preserve"> - Chapter </w:t>
-      </w:r>
-      <w:r>
-        <w:t>2</w:t>
+        <w:t>Scope - Chapter 2</w:t>
       </w:r>
       <w:bookmarkEnd w:id="4"/>
     </w:p>
@@ -1967,10 +1954,7 @@
         <w:t>, Kaggle, and a few others to supplement if I am unable to gather all the information I need. Once I have the information I need, I have chosen to test the following models: To assess my versions' success and failure in light of the binary classification,</w:t>
       </w:r>
       <w:r>
-        <w:t xml:space="preserve"> </w:t>
-      </w:r>
-      <w:r>
-        <w:t>I have selected the logistic regression model in order to increase prediction accuracy and view successful and unsuccessful examples while accounting for independent variables. In order to assess the significance of each variable in the prediction and to have enough data for the prediction, I have chosen to employ the random forest model, which will examine subsets of features to add diversity and lower the chance of overfitting.</w:t>
+        <w:t xml:space="preserve"> I have selected the logistic regression model in order to increase prediction accuracy and view successful and unsuccessful examples while accounting for independent variables. In order to assess the significance of each variable in the prediction and to have enough data for the prediction, I have chosen to employ the random forest model, which will examine subsets of features to add diversity and lower the chance of overfitting.</w:t>
       </w:r>
     </w:p>
     <w:p>
@@ -1996,52 +1980,9 @@
     </w:p>
     <w:p>
       <w:r>
-        <w:t>The project is dedicated to being transparent in its approach, clear information will always be provided on the origin of the data and its analysis, essential ethical characteristics are taken into consideration that are important to guarantee the integrity and responsibility of the use of the data when carrying out this project to predict the success of a start-up, and the school and teachers are exempt from any improper usage of data, pointing out that this project is merely educational and for use only by the subject. This project will continue maintain its ethical standards and be receptive to criticism and a review of its applied methodologies.</w:t>
-      </w:r>
-    </w:p>
-    <w:p>
-      <w:pPr>
-        <w:pStyle w:val="Heading1"/>
-      </w:pPr>
-      <w:bookmarkStart w:id="5" w:name="_Toc180508570"/>
-      <w:r>
-        <w:lastRenderedPageBreak/>
-        <w:t>References</w:t>
-      </w:r>
-      <w:bookmarkEnd w:id="5"/>
-    </w:p>
-    <w:p/>
-    <w:p/>
-    <w:p/>
-    <w:p/>
-    <w:p/>
-    <w:p/>
-    <w:p/>
-    <w:p/>
-    <w:p/>
-    <w:p/>
-    <w:p/>
-    <w:p/>
-    <w:p/>
-    <w:p/>
-    <w:p/>
-    <w:p/>
-    <w:p/>
-    <w:p/>
-    <w:p/>
-    <w:p>
-      <w:pPr>
-        <w:pStyle w:val="NoSpacing"/>
-      </w:pPr>
-    </w:p>
-    <w:p/>
-    <w:p/>
-    <w:p/>
-    <w:p/>
-    <w:p/>
-    <w:p/>
-    <w:p/>
-    <w:p/>
+        <w:t>The project is dedicated to being transparent in its approach, clear information will always be provided on the origin of the data and its analysis, essential ethical characteristics are taken into consideration that are important to guarantee the integrity and responsibility of the use of the data when carrying out this project to predict the success of a start-up, and the school and teachers are exempt from any improper usage of data, pointing out that this project is merely educational and for use only by the subject. This project will continue maintain its ethical standards and be receptive to criticism and a review of its applied methodologies</w:t>
+      </w:r>
+    </w:p>
     <w:p/>
     <w:sectPr>
       <w:footerReference w:type="default" r:id="rId10"/>
@@ -3009,6 +2950,7 @@
   <w:style w:type="character" w:default="1" w:styleId="DefaultParagraphFont">
     <w:name w:val="Default Paragraph Font"/>
     <w:uiPriority w:val="1"/>
+    <w:semiHidden/>
     <w:unhideWhenUsed/>
   </w:style>
   <w:style w:type="table" w:default="1" w:styleId="TableNormal">

</xml_diff>